<commit_message>
updated the plot to include a title
</commit_message>
<xml_diff>
--- a/Deliverable1.docx
+++ b/Deliverable1.docx
@@ -35,7 +35,16 @@
           <w:rFonts w:ascii="Calibri" w:eastAsia="Times New Roman" w:hAnsi="Calibri" w:cs="Calibri"/>
           <w:color w:val="000000"/>
         </w:rPr>
-        <w:t xml:space="preserve">All the entities have been selected judging on the principle that: if the attributes found in one instance of an entity are repeated in the data, those attributes must be included in one entity. We have made sure to “package” contextually similar attributes into one entity, as to not increase the complexity of the schema. For the attributes which can be different from one instance to the other, we have set them as relationship attributes (to avoid having a new entity all together, and also for not violating the aforementioned principle). </w:t>
+        <w:t>All the entities have been selected judging on the principle that: if the attributes found in one instance of an entity are repeated in the data, those attributes must be included in one entity. We have made sure to “package” contextually similar attributes into</w:t>
+      </w:r>
+      <w:bookmarkStart w:id="0" w:name="_GoBack"/>
+      <w:bookmarkEnd w:id="0"/>
+      <w:r>
+        <w:rPr>
+          <w:rFonts w:ascii="Calibri" w:eastAsia="Times New Roman" w:hAnsi="Calibri" w:cs="Calibri"/>
+          <w:color w:val="000000"/>
+        </w:rPr>
+        <w:t xml:space="preserve"> one entity, as to not increase the complexity of the schema. For the attributes which can be different from one instance to the other, we have set them as relationship attributes (to avoid having a new entity all together, and also for not violating the aforementioned principle). </w:t>
       </w:r>
     </w:p>
     <w:p>
@@ -121,10 +130,10 @@
           <w:color w:val="000000"/>
         </w:rPr>
         <w:drawing>
-          <wp:inline distT="0" distB="0" distL="0" distR="0" wp14:anchorId="3B62EDE8" wp14:editId="60AA21D1">
-            <wp:extent cx="5943600" cy="3837305"/>
+          <wp:inline distT="0" distB="0" distL="0" distR="0" wp14:anchorId="3B62EDE8" wp14:editId="4EC4D6F6">
+            <wp:extent cx="5908577" cy="3837305"/>
             <wp:effectExtent l="0" t="0" r="0" b="0"/>
-            <wp:docPr id="1" name="Picture 1" descr="https://lh4.googleusercontent.com/56Oxim5UZPAOLtED14nGivIGAS5XIlIB5RBT52EV-eervnQC1atbfJT6r6venL8Dey2lpuoaCrF49XtOHLyYMk5IloITzwsWqGubshaZlZQpz3POpEIH7RCIR-yBrZwFehvfObau"/>
+            <wp:docPr id="1" name="Picture 1"/>
             <wp:cNvGraphicFramePr>
               <a:graphicFrameLocks xmlns:a="http://schemas.openxmlformats.org/drawingml/2006/main" noChangeAspect="1"/>
             </wp:cNvGraphicFramePr>
@@ -138,14 +147,13 @@
                     </pic:cNvPicPr>
                   </pic:nvPicPr>
                   <pic:blipFill>
-                    <a:blip r:embed="rId4" cstate="print">
+                    <a:blip r:embed="rId4">
                       <a:extLst>
                         <a:ext uri="{28A0092B-C50C-407E-A947-70E740481C1C}">
                           <a14:useLocalDpi xmlns:a14="http://schemas.microsoft.com/office/drawing/2010/main" val="0"/>
                         </a:ext>
                       </a:extLst>
                     </a:blip>
-                    <a:srcRect/>
                     <a:stretch>
                       <a:fillRect/>
                     </a:stretch>
@@ -153,7 +161,7 @@
                   <pic:spPr bwMode="auto">
                     <a:xfrm>
                       <a:off x="0" y="0"/>
-                      <a:ext cx="5943600" cy="3837305"/>
+                      <a:ext cx="5908577" cy="3837305"/>
                     </a:xfrm>
                     <a:prstGeom prst="rect">
                       <a:avLst/>
@@ -493,10 +501,7 @@
         </w:rPr>
       </w:pPr>
     </w:p>
-    <w:p>
-      <w:bookmarkStart w:id="0" w:name="_GoBack"/>
-      <w:bookmarkEnd w:id="0"/>
-    </w:p>
+    <w:p/>
     <w:sectPr>
       <w:pgSz w:w="12240" w:h="15840"/>
       <w:pgMar w:top="1440" w:right="1440" w:bottom="1440" w:left="1440" w:header="720" w:footer="720" w:gutter="0"/>

</xml_diff>

<commit_message>
add overidden verification paragraph
</commit_message>
<xml_diff>
--- a/Deliverable1.docx
+++ b/Deliverable1.docx
@@ -431,22 +431,41 @@
     </w:p>
     <w:p>
       <w:pPr>
-        <w:spacing w:line="240" w:lineRule="auto"/>
-        <w:rPr>
-          <w:rFonts w:ascii="-webkit-standard" w:eastAsia="Times New Roman" w:hAnsi="-webkit-standard" w:cs="Times New Roman"/>
-          <w:color w:val="000000"/>
-          <w:sz w:val="24"/>
-          <w:szCs w:val="24"/>
-        </w:rPr>
-      </w:pPr>
-      <w:r>
-        <w:rPr>
-          <w:rFonts w:ascii="Calibri" w:eastAsia="Times New Roman" w:hAnsi="Calibri" w:cs="Calibri"/>
+        <w:rPr>
           <w:color w:val="FF0000"/>
         </w:rPr>
-        <w:t>Verification: **Why did we split this from host? I don’t remember**</w:t>
-      </w:r>
-    </w:p>
+      </w:pPr>
+      <w:r>
+        <w:t>Verification: We decided to split the verification into a new entity because the data of the field ‘</w:t>
+      </w:r>
+      <w:proofErr w:type="spellStart"/>
+      <w:r>
+        <w:t>host_verification</w:t>
+      </w:r>
+      <w:proofErr w:type="spellEnd"/>
+      <w:r>
+        <w:t xml:space="preserve">’ was reused multiple times for different </w:t>
+      </w:r>
+      <w:proofErr w:type="gramStart"/>
+      <w:r>
+        <w:t>hosts</w:t>
+      </w:r>
+      <w:bookmarkStart w:id="0" w:name="_GoBack"/>
+      <w:r>
+        <w:rPr>
+          <w:color w:val="FF0000"/>
+        </w:rPr>
+        <w:t>.*</w:t>
+      </w:r>
+      <w:proofErr w:type="gramEnd"/>
+      <w:r>
+        <w:rPr>
+          <w:color w:val="FF0000"/>
+        </w:rPr>
+        <w:t>*George maybe show this** There is an ‘exactly one’ relation with hos since every host has only one verification.</w:t>
+      </w:r>
+    </w:p>
+    <w:bookmarkEnd w:id="0"/>
     <w:p>
       <w:pPr>
         <w:spacing w:line="240" w:lineRule="auto"/>
@@ -493,10 +512,7 @@
         </w:rPr>
       </w:pPr>
     </w:p>
-    <w:p>
-      <w:bookmarkStart w:id="0" w:name="_GoBack"/>
-      <w:bookmarkEnd w:id="0"/>
-    </w:p>
+    <w:p/>
     <w:sectPr>
       <w:pgSz w:w="12240" w:h="15840"/>
       <w:pgMar w:top="1440" w:right="1440" w:bottom="1440" w:left="1440" w:header="720" w:footer="720" w:gutter="0"/>
@@ -524,7 +540,7 @@
       </w:pPr>
     </w:pPrDefault>
   </w:docDefaults>
-  <w:latentStyles w:defLockedState="0" w:defUIPriority="99" w:defSemiHidden="0" w:defUnhideWhenUsed="0" w:defQFormat="0" w:count="376">
+  <w:latentStyles w:defLockedState="0" w:defUIPriority="99" w:defSemiHidden="0" w:defUnhideWhenUsed="0" w:defQFormat="0" w:count="375">
     <w:lsdException w:name="Normal" w:uiPriority="0" w:qFormat="1"/>
     <w:lsdException w:name="heading 1" w:uiPriority="9" w:qFormat="1"/>
     <w:lsdException w:name="heading 2" w:semiHidden="1" w:uiPriority="9" w:unhideWhenUsed="1" w:qFormat="1"/>
@@ -630,6 +646,7 @@
     <w:lsdException w:name="HTML Sample" w:semiHidden="1" w:unhideWhenUsed="1"/>
     <w:lsdException w:name="HTML Typewriter" w:semiHidden="1" w:unhideWhenUsed="1"/>
     <w:lsdException w:name="HTML Variable" w:semiHidden="1" w:unhideWhenUsed="1"/>
+    <w:lsdException w:name="Normal Table" w:semiHidden="1" w:unhideWhenUsed="1"/>
     <w:lsdException w:name="annotation subject" w:semiHidden="1" w:unhideWhenUsed="1"/>
     <w:lsdException w:name="No List" w:semiHidden="1" w:unhideWhenUsed="1"/>
     <w:lsdException w:name="Outline List 1" w:semiHidden="1" w:unhideWhenUsed="1"/>
@@ -676,8 +693,10 @@
     <w:lsdException w:name="Table Subtle 2" w:semiHidden="1" w:unhideWhenUsed="1"/>
     <w:lsdException w:name="Table Web 1" w:semiHidden="1" w:unhideWhenUsed="1"/>
     <w:lsdException w:name="Table Web 2" w:semiHidden="1" w:unhideWhenUsed="1"/>
+    <w:lsdException w:name="Table Web 3" w:semiHidden="1" w:unhideWhenUsed="1"/>
     <w:lsdException w:name="Balloon Text" w:semiHidden="1" w:unhideWhenUsed="1"/>
     <w:lsdException w:name="Table Grid" w:uiPriority="39"/>
+    <w:lsdException w:name="Table Theme" w:semiHidden="1" w:unhideWhenUsed="1"/>
     <w:lsdException w:name="Placeholder Text" w:semiHidden="1"/>
     <w:lsdException w:name="No Spacing" w:uiPriority="1" w:qFormat="1"/>
     <w:lsdException w:name="Light Shading" w:uiPriority="60"/>
@@ -897,7 +916,6 @@
     <w:lsdException w:name="Smart Hyperlink" w:semiHidden="1" w:unhideWhenUsed="1"/>
     <w:lsdException w:name="Hashtag" w:semiHidden="1" w:unhideWhenUsed="1"/>
     <w:lsdException w:name="Unresolved Mention" w:semiHidden="1" w:unhideWhenUsed="1"/>
-    <w:lsdException w:name="Smart Link" w:semiHidden="1" w:unhideWhenUsed="1"/>
   </w:latentStyles>
   <w:style w:type="paragraph" w:default="1" w:styleId="Normal">
     <w:name w:val="Normal"/>

</xml_diff>

<commit_message>
squigly underlining on the weak entities keys
</commit_message>
<xml_diff>
--- a/Deliverable1.docx
+++ b/Deliverable1.docx
@@ -35,16 +35,7 @@
           <w:rFonts w:ascii="Calibri" w:eastAsia="Times New Roman" w:hAnsi="Calibri" w:cs="Calibri"/>
           <w:color w:val="000000"/>
         </w:rPr>
-        <w:t>All the entities have been selected judging on the principle that: if the attributes found in one instance of an entity are repeated in the data, those attributes must be included in one entity. We have made sure to “package” contextually similar attributes into</w:t>
-      </w:r>
-      <w:bookmarkStart w:id="0" w:name="_GoBack"/>
-      <w:bookmarkEnd w:id="0"/>
-      <w:r>
-        <w:rPr>
-          <w:rFonts w:ascii="Calibri" w:eastAsia="Times New Roman" w:hAnsi="Calibri" w:cs="Calibri"/>
-          <w:color w:val="000000"/>
-        </w:rPr>
-        <w:t xml:space="preserve"> one entity, as to not increase the complexity of the schema. For the attributes which can be different from one instance to the other, we have set them as relationship attributes (to avoid having a new entity all together, and also for not violating the aforementioned principle). </w:t>
+        <w:t xml:space="preserve">All the entities have been selected judging on the principle that: if the attributes found in one instance of an entity are repeated in the data, those attributes must be included in one entity. We have made sure to “package” contextually similar attributes into one entity, as to not increase the complexity of the schema. For the attributes which can be different from one instance to the other, we have set them as relationship attributes (to avoid having a new entity all together, and also for not violating the aforementioned principle). </w:t>
       </w:r>
     </w:p>
     <w:p>
@@ -89,7 +80,28 @@
           <w:rFonts w:ascii="Calibri" w:eastAsia="Times New Roman" w:hAnsi="Calibri" w:cs="Calibri"/>
           <w:color w:val="000000"/>
         </w:rPr>
-        <w:t>This is an overview of the percentage of unique attributes per field.</w:t>
+        <w:t>This is an overview of the percentage of unique attributes per field</w:t>
+      </w:r>
+      <w:r>
+        <w:rPr>
+          <w:rFonts w:ascii="Calibri" w:eastAsia="Times New Roman" w:hAnsi="Calibri" w:cs="Calibri"/>
+          <w:color w:val="000000"/>
+        </w:rPr>
+        <w:t xml:space="preserve"> of the Barcelona listings dataset</w:t>
+      </w:r>
+      <w:r>
+        <w:rPr>
+          <w:rFonts w:ascii="Calibri" w:eastAsia="Times New Roman" w:hAnsi="Calibri" w:cs="Calibri"/>
+          <w:color w:val="000000"/>
+        </w:rPr>
+        <w:t>.</w:t>
+      </w:r>
+      <w:r>
+        <w:rPr>
+          <w:rFonts w:ascii="Calibri" w:eastAsia="Times New Roman" w:hAnsi="Calibri" w:cs="Calibri"/>
+          <w:color w:val="000000"/>
+        </w:rPr>
+        <w:t xml:space="preserve"> Note that the plot is exactly the same for every city.</w:t>
       </w:r>
     </w:p>
     <w:p>
@@ -187,6 +199,357 @@
     </w:p>
     <w:p>
       <w:pPr>
+        <w:spacing w:after="0" w:line="240" w:lineRule="auto"/>
+        <w:rPr>
+          <w:rFonts w:ascii="-webkit-standard" w:eastAsia="Times New Roman" w:hAnsi="-webkit-standard" w:cs="Times New Roman"/>
+          <w:color w:val="000000"/>
+          <w:sz w:val="24"/>
+          <w:szCs w:val="24"/>
+        </w:rPr>
+      </w:pPr>
+      <w:bookmarkStart w:id="0" w:name="_GoBack"/>
+      <w:bookmarkEnd w:id="0"/>
+    </w:p>
+    <w:p>
+      <w:pPr>
+        <w:spacing w:line="240" w:lineRule="auto"/>
+        <w:rPr>
+          <w:rFonts w:ascii="-webkit-standard" w:eastAsia="Times New Roman" w:hAnsi="-webkit-standard" w:cs="Times New Roman"/>
+          <w:color w:val="000000"/>
+          <w:sz w:val="24"/>
+          <w:szCs w:val="24"/>
+        </w:rPr>
+      </w:pPr>
+      <w:r>
+        <w:rPr>
+          <w:rFonts w:ascii="Calibri" w:eastAsia="Times New Roman" w:hAnsi="Calibri" w:cs="Calibri"/>
+          <w:b/>
+          <w:color w:val="000000"/>
+          <w:u w:val="single"/>
+        </w:rPr>
+        <w:t>Calendar</w:t>
+      </w:r>
+      <w:r>
+        <w:rPr>
+          <w:rFonts w:ascii="Calibri" w:eastAsia="Times New Roman" w:hAnsi="Calibri" w:cs="Calibri"/>
+          <w:color w:val="000000"/>
+        </w:rPr>
+        <w:t>: there is a ‘one to many’ relation with listing because one listing will have at least one date of availability. The ‘price’ and ‘available’ attributes were set as relational attributes, because they were different for different listings (as they should be).</w:t>
+      </w:r>
+    </w:p>
+    <w:p>
+      <w:pPr>
+        <w:spacing w:line="240" w:lineRule="auto"/>
+        <w:rPr>
+          <w:rFonts w:ascii="-webkit-standard" w:eastAsia="Times New Roman" w:hAnsi="-webkit-standard" w:cs="Times New Roman"/>
+          <w:color w:val="000000"/>
+          <w:sz w:val="24"/>
+          <w:szCs w:val="24"/>
+        </w:rPr>
+      </w:pPr>
+      <w:r>
+        <w:rPr>
+          <w:rFonts w:ascii="Calibri" w:eastAsia="Times New Roman" w:hAnsi="Calibri" w:cs="Calibri"/>
+          <w:b/>
+          <w:color w:val="000000"/>
+          <w:u w:val="single"/>
+        </w:rPr>
+        <w:t>Accommodation</w:t>
+      </w:r>
+      <w:r>
+        <w:rPr>
+          <w:rFonts w:ascii="Calibri" w:eastAsia="Times New Roman" w:hAnsi="Calibri" w:cs="Calibri"/>
+          <w:color w:val="000000"/>
+        </w:rPr>
+        <w:t xml:space="preserve">: This entity describes the interior of the listing’s apartment. All of these attributes will change from listing to listing so getting them together in one entity seems to be the right choice. Every listing will have exactly one set of those </w:t>
+      </w:r>
+      <w:proofErr w:type="gramStart"/>
+      <w:r>
+        <w:rPr>
+          <w:rFonts w:ascii="Calibri" w:eastAsia="Times New Roman" w:hAnsi="Calibri" w:cs="Calibri"/>
+          <w:color w:val="000000"/>
+        </w:rPr>
+        <w:t>attributes,</w:t>
+      </w:r>
+      <w:proofErr w:type="gramEnd"/>
+      <w:r>
+        <w:rPr>
+          <w:rFonts w:ascii="Calibri" w:eastAsia="Times New Roman" w:hAnsi="Calibri" w:cs="Calibri"/>
+          <w:color w:val="000000"/>
+        </w:rPr>
+        <w:t xml:space="preserve"> hence we used the ‘exactly one’ relation. It can happen that there are more than one listing that have the same set of attributes of this kind, that’s why we opted out on having a weak relation here</w:t>
+      </w:r>
+      <w:r>
+        <w:rPr>
+          <w:rFonts w:ascii="Calibri" w:eastAsia="Times New Roman" w:hAnsi="Calibri" w:cs="Calibri"/>
+          <w:color w:val="000000"/>
+        </w:rPr>
+        <w:t>.</w:t>
+      </w:r>
+    </w:p>
+    <w:p>
+      <w:pPr>
+        <w:spacing w:line="240" w:lineRule="auto"/>
+        <w:rPr>
+          <w:rFonts w:ascii="-webkit-standard" w:eastAsia="Times New Roman" w:hAnsi="-webkit-standard" w:cs="Times New Roman"/>
+          <w:color w:val="000000"/>
+          <w:sz w:val="24"/>
+          <w:szCs w:val="24"/>
+        </w:rPr>
+      </w:pPr>
+      <w:r>
+        <w:rPr>
+          <w:rFonts w:ascii="Calibri" w:eastAsia="Times New Roman" w:hAnsi="Calibri" w:cs="Calibri"/>
+          <w:b/>
+          <w:color w:val="000000"/>
+          <w:u w:val="single"/>
+        </w:rPr>
+        <w:lastRenderedPageBreak/>
+        <w:t>Amenities</w:t>
+      </w:r>
+      <w:r>
+        <w:rPr>
+          <w:rFonts w:ascii="Calibri" w:eastAsia="Times New Roman" w:hAnsi="Calibri" w:cs="Calibri"/>
+          <w:color w:val="000000"/>
+        </w:rPr>
+        <w:t xml:space="preserve">: The data contained here would make sense to be included in the accommodation entity, but since listings have more than exactly one amenity, we decided to create a separate simple entity. </w:t>
+      </w:r>
+    </w:p>
+    <w:p>
+      <w:pPr>
+        <w:spacing w:line="240" w:lineRule="auto"/>
+        <w:rPr>
+          <w:rFonts w:ascii="-webkit-standard" w:eastAsia="Times New Roman" w:hAnsi="-webkit-standard" w:cs="Times New Roman"/>
+          <w:color w:val="000000"/>
+          <w:sz w:val="24"/>
+          <w:szCs w:val="24"/>
+        </w:rPr>
+      </w:pPr>
+      <w:r>
+        <w:rPr>
+          <w:rFonts w:ascii="Calibri" w:eastAsia="Times New Roman" w:hAnsi="Calibri" w:cs="Calibri"/>
+          <w:b/>
+          <w:color w:val="000000"/>
+          <w:u w:val="single"/>
+        </w:rPr>
+        <w:t>Policy</w:t>
+      </w:r>
+      <w:r>
+        <w:rPr>
+          <w:rFonts w:ascii="Calibri" w:eastAsia="Times New Roman" w:hAnsi="Calibri" w:cs="Calibri"/>
+          <w:color w:val="000000"/>
+        </w:rPr>
+        <w:t xml:space="preserve">: Similar to the accommodation entity, we grouped together attributes which are unique to the listing (and also describe the same thing, in this case the rules of the listing) into one place. There is again an ‘exactly one’ relationship for the same reasons. One difference is that there are two </w:t>
+      </w:r>
+      <w:r>
+        <w:rPr>
+          <w:rFonts w:ascii="Calibri" w:eastAsia="Times New Roman" w:hAnsi="Calibri" w:cs="Calibri"/>
+        </w:rPr>
+        <w:t xml:space="preserve">relationship attributes </w:t>
+      </w:r>
+      <w:r>
+        <w:rPr>
+          <w:rFonts w:ascii="Calibri" w:eastAsia="Times New Roman" w:hAnsi="Calibri" w:cs="Calibri"/>
+          <w:color w:val="000000"/>
+        </w:rPr>
+        <w:t xml:space="preserve">here (interaction and </w:t>
+      </w:r>
+      <w:proofErr w:type="spellStart"/>
+      <w:r>
+        <w:rPr>
+          <w:rFonts w:ascii="Calibri" w:eastAsia="Times New Roman" w:hAnsi="Calibri" w:cs="Calibri"/>
+          <w:color w:val="000000"/>
+        </w:rPr>
+        <w:t>house_rules</w:t>
+      </w:r>
+      <w:proofErr w:type="spellEnd"/>
+      <w:r>
+        <w:rPr>
+          <w:rFonts w:ascii="Calibri" w:eastAsia="Times New Roman" w:hAnsi="Calibri" w:cs="Calibri"/>
+          <w:color w:val="000000"/>
+        </w:rPr>
+        <w:t>). We decided to put them here because when looking at the data we saw that the policy was similar in most of the listings, with the exception of these two fields</w:t>
+      </w:r>
+      <w:r>
+        <w:rPr>
+          <w:rFonts w:ascii="Calibri" w:eastAsia="Times New Roman" w:hAnsi="Calibri" w:cs="Calibri"/>
+          <w:color w:val="000000"/>
+        </w:rPr>
+        <w:t>, as you can see in the plot above</w:t>
+      </w:r>
+      <w:r>
+        <w:rPr>
+          <w:rFonts w:ascii="Calibri" w:eastAsia="Times New Roman" w:hAnsi="Calibri" w:cs="Calibri"/>
+          <w:color w:val="000000"/>
+        </w:rPr>
+        <w:t>.</w:t>
+      </w:r>
+    </w:p>
+    <w:p>
+      <w:pPr>
+        <w:spacing w:line="240" w:lineRule="auto"/>
+        <w:rPr>
+          <w:rFonts w:ascii="-webkit-standard" w:eastAsia="Times New Roman" w:hAnsi="-webkit-standard" w:cs="Times New Roman"/>
+          <w:color w:val="000000"/>
+          <w:sz w:val="24"/>
+          <w:szCs w:val="24"/>
+        </w:rPr>
+      </w:pPr>
+      <w:r>
+        <w:rPr>
+          <w:rFonts w:ascii="Calibri" w:eastAsia="Times New Roman" w:hAnsi="Calibri" w:cs="Calibri"/>
+          <w:b/>
+          <w:color w:val="000000"/>
+          <w:u w:val="single"/>
+        </w:rPr>
+        <w:t>Description</w:t>
+      </w:r>
+      <w:r>
+        <w:rPr>
+          <w:rFonts w:ascii="Calibri" w:eastAsia="Times New Roman" w:hAnsi="Calibri" w:cs="Calibri"/>
+          <w:color w:val="000000"/>
+        </w:rPr>
+        <w:t>: Once again we grouped together attributes which describe the same aspect of the listing. We made this a weak entity, because a description should not exist on its own, it should always be paired with a listing.</w:t>
+      </w:r>
+    </w:p>
+    <w:p>
+      <w:pPr>
+        <w:spacing w:line="240" w:lineRule="auto"/>
+        <w:rPr>
+          <w:rFonts w:ascii="-webkit-standard" w:eastAsia="Times New Roman" w:hAnsi="-webkit-standard" w:cs="Times New Roman"/>
+          <w:color w:val="000000"/>
+          <w:sz w:val="24"/>
+          <w:szCs w:val="24"/>
+        </w:rPr>
+      </w:pPr>
+      <w:r>
+        <w:rPr>
+          <w:rFonts w:ascii="Calibri" w:eastAsia="Times New Roman" w:hAnsi="Calibri" w:cs="Calibri"/>
+          <w:b/>
+          <w:color w:val="000000"/>
+          <w:u w:val="single"/>
+        </w:rPr>
+        <w:t>Review and Reviewer</w:t>
+      </w:r>
+      <w:r>
+        <w:rPr>
+          <w:rFonts w:ascii="Calibri" w:eastAsia="Times New Roman" w:hAnsi="Calibri" w:cs="Calibri"/>
+          <w:color w:val="000000"/>
+        </w:rPr>
+        <w:t>:  We decided to go with a ternary relation here between review-reviewer-listing. This is because they will always be used together: A review is given by a reviewer for a listing. The attributes we assigned to each entity are self-explanatory and there is an ‘exactly one” relation for review because that has to be unique to the listing-reviewer. There are ‘many to many’ relations for both listing and reviewer because a listing can have many reviews from different reviewers, and a reviewer can leave many reviews for different listings.</w:t>
+      </w:r>
+    </w:p>
+    <w:p>
+      <w:pPr>
+        <w:spacing w:line="240" w:lineRule="auto"/>
+        <w:rPr>
+          <w:rFonts w:ascii="-webkit-standard" w:eastAsia="Times New Roman" w:hAnsi="-webkit-standard" w:cs="Times New Roman"/>
+          <w:color w:val="000000"/>
+          <w:sz w:val="24"/>
+          <w:szCs w:val="24"/>
+        </w:rPr>
+      </w:pPr>
+      <w:r>
+        <w:rPr>
+          <w:rFonts w:ascii="Calibri" w:eastAsia="Times New Roman" w:hAnsi="Calibri" w:cs="Calibri"/>
+          <w:b/>
+          <w:color w:val="000000"/>
+          <w:u w:val="single"/>
+        </w:rPr>
+        <w:t>Host</w:t>
+      </w:r>
+      <w:r>
+        <w:rPr>
+          <w:rFonts w:ascii="Calibri" w:eastAsia="Times New Roman" w:hAnsi="Calibri" w:cs="Calibri"/>
+          <w:color w:val="000000"/>
+        </w:rPr>
+        <w:t>: The host entity has all the attributes which describe a host. There is an “exactly one” relation from listing, because a listing should have exactly one host (we are not allowing multiple host to manage the same listing, same as Airbnb does in real life). The host has an ‘at least’ relation with listing because it makes no sense to be a host when you have no listing to manage.</w:t>
+      </w:r>
+    </w:p>
+    <w:p>
+      <w:pPr>
+        <w:spacing w:line="240" w:lineRule="auto"/>
+        <w:rPr>
+          <w:rFonts w:ascii="-webkit-standard" w:eastAsia="Times New Roman" w:hAnsi="-webkit-standard" w:cs="Times New Roman"/>
+          <w:color w:val="000000"/>
+          <w:sz w:val="24"/>
+          <w:szCs w:val="24"/>
+        </w:rPr>
+      </w:pPr>
+      <w:r>
+        <w:rPr>
+          <w:b/>
+          <w:u w:val="single"/>
+        </w:rPr>
+        <w:t>Verification</w:t>
+      </w:r>
+      <w:r>
+        <w:t>: We decided to split the verification into a new entity because the data of the field ‘</w:t>
+      </w:r>
+      <w:proofErr w:type="spellStart"/>
+      <w:r>
+        <w:t>host_verification</w:t>
+      </w:r>
+      <w:proofErr w:type="spellEnd"/>
+      <w:r>
+        <w:t>’ was reused multiple times for different hosts</w:t>
+      </w:r>
+      <w:r>
+        <w:t xml:space="preserve">. </w:t>
+      </w:r>
+      <w:r>
+        <w:t>There is an ‘exactly one’ relation with hos since every host has only one verification.</w:t>
+      </w:r>
+      <w:r>
+        <w:t xml:space="preserve"> </w:t>
+      </w:r>
+      <w:r>
+        <w:rPr>
+          <w:rFonts w:ascii="Calibri" w:eastAsia="Times New Roman" w:hAnsi="Calibri" w:cs="Calibri"/>
+          <w:color w:val="000000"/>
+        </w:rPr>
+        <w:t>Pricing: For the exact same reasons as with description we decided do have a weak entity of similar data here.</w:t>
+      </w:r>
+    </w:p>
+    <w:p>
+      <w:pPr>
+        <w:spacing w:line="240" w:lineRule="auto"/>
+        <w:rPr>
+          <w:rFonts w:ascii="-webkit-standard" w:eastAsia="Times New Roman" w:hAnsi="-webkit-standard" w:cs="Times New Roman"/>
+          <w:color w:val="000000"/>
+          <w:sz w:val="24"/>
+          <w:szCs w:val="24"/>
+        </w:rPr>
+      </w:pPr>
+      <w:r>
+        <w:rPr>
+          <w:rFonts w:ascii="Calibri" w:eastAsia="Times New Roman" w:hAnsi="Calibri" w:cs="Calibri"/>
+          <w:b/>
+          <w:color w:val="000000"/>
+          <w:u w:val="single"/>
+        </w:rPr>
+        <w:t>Country, City, Neighborhood</w:t>
+      </w:r>
+      <w:r>
+        <w:rPr>
+          <w:rFonts w:ascii="Calibri" w:eastAsia="Times New Roman" w:hAnsi="Calibri" w:cs="Calibri"/>
+          <w:color w:val="000000"/>
+        </w:rPr>
+        <w:t xml:space="preserve">: Here we are using the logic that a Country can have multiple Cities, and each City can have multiple Neighborhoods. City and Neighborhood are weak entities to the ones above them because, for example, there can be no city which has no country. Finally, we ‘connect’ the most descriptive of the three (Neighborhood) with Listing with an ‘exactly one’ relation, because each listing is located at exactly one neighborhood. The attributes of country, city and neighborhood are reused for different instances of listings, the ones that change (latitude and longitude), we put inside the relationship, as to be able to keep the property of reusability. </w:t>
+      </w:r>
+    </w:p>
+    <w:p>
+      <w:pPr>
+        <w:spacing w:after="240" w:line="240" w:lineRule="auto"/>
+        <w:rPr>
+          <w:rFonts w:ascii="Times New Roman" w:eastAsia="Times New Roman" w:hAnsi="Times New Roman" w:cs="Times New Roman"/>
+          <w:sz w:val="24"/>
+          <w:szCs w:val="24"/>
+        </w:rPr>
+      </w:pPr>
+    </w:p>
+    <w:p>
+      <w:pPr>
         <w:spacing w:line="240" w:lineRule="auto"/>
         <w:rPr>
           <w:rFonts w:ascii="-webkit-standard" w:eastAsia="Times New Roman" w:hAnsi="-webkit-standard" w:cs="Times New Roman"/>
@@ -200,306 +563,8 @@
           <w:rFonts w:ascii="Calibri" w:eastAsia="Times New Roman" w:hAnsi="Calibri" w:cs="Calibri"/>
           <w:color w:val="FF0000"/>
         </w:rPr>
-        <w:t>****MUST SQUIGLY UNDERLINE WEAK ENTITIES*********</w:t>
-      </w:r>
-    </w:p>
-    <w:p>
-      <w:pPr>
-        <w:spacing w:after="0" w:line="240" w:lineRule="auto"/>
-        <w:rPr>
-          <w:rFonts w:ascii="-webkit-standard" w:eastAsia="Times New Roman" w:hAnsi="-webkit-standard" w:cs="Times New Roman"/>
-          <w:color w:val="000000"/>
-          <w:sz w:val="24"/>
-          <w:szCs w:val="24"/>
-        </w:rPr>
-      </w:pPr>
-    </w:p>
-    <w:p>
-      <w:pPr>
-        <w:spacing w:line="240" w:lineRule="auto"/>
-        <w:rPr>
-          <w:rFonts w:ascii="-webkit-standard" w:eastAsia="Times New Roman" w:hAnsi="-webkit-standard" w:cs="Times New Roman"/>
-          <w:color w:val="000000"/>
-          <w:sz w:val="24"/>
-          <w:szCs w:val="24"/>
-        </w:rPr>
-      </w:pPr>
-      <w:r>
-        <w:rPr>
-          <w:rFonts w:ascii="Calibri" w:eastAsia="Times New Roman" w:hAnsi="Calibri" w:cs="Calibri"/>
-          <w:color w:val="000000"/>
-        </w:rPr>
-        <w:t>Calendar: there is a ‘one to many’ relation with listing because one listing will have at least one date of availability. The ‘price’ and ‘available’ attributes were set as relational attributes, because they were different for different listings (as they should be).</w:t>
-      </w:r>
-    </w:p>
-    <w:p>
-      <w:pPr>
-        <w:spacing w:line="240" w:lineRule="auto"/>
-        <w:rPr>
-          <w:rFonts w:ascii="-webkit-standard" w:eastAsia="Times New Roman" w:hAnsi="-webkit-standard" w:cs="Times New Roman"/>
-          <w:color w:val="000000"/>
-          <w:sz w:val="24"/>
-          <w:szCs w:val="24"/>
-        </w:rPr>
-      </w:pPr>
-      <w:r>
-        <w:rPr>
-          <w:rFonts w:ascii="Calibri" w:eastAsia="Times New Roman" w:hAnsi="Calibri" w:cs="Calibri"/>
-          <w:color w:val="000000"/>
-        </w:rPr>
-        <w:t xml:space="preserve">Accommodation: This entity describes the interior of the listing’s apartment. All of these attributes will change from listing to listing so getting them together in one entity seems to be the right choice. Every listing will have exactly one set of those </w:t>
-      </w:r>
-      <w:proofErr w:type="gramStart"/>
-      <w:r>
-        <w:rPr>
-          <w:rFonts w:ascii="Calibri" w:eastAsia="Times New Roman" w:hAnsi="Calibri" w:cs="Calibri"/>
-          <w:color w:val="000000"/>
-        </w:rPr>
-        <w:t>attributes,</w:t>
-      </w:r>
-      <w:proofErr w:type="gramEnd"/>
-      <w:r>
-        <w:rPr>
-          <w:rFonts w:ascii="Calibri" w:eastAsia="Times New Roman" w:hAnsi="Calibri" w:cs="Calibri"/>
-          <w:color w:val="000000"/>
-        </w:rPr>
-        <w:t xml:space="preserve"> hence we used the ‘exactly one’ relation. It can happen that there are more than one listing that have the same set of attributes of this kind, that’s why we opted out on having a weak relation here </w:t>
-      </w:r>
-      <w:r>
-        <w:rPr>
-          <w:rFonts w:ascii="Calibri" w:eastAsia="Times New Roman" w:hAnsi="Calibri" w:cs="Calibri"/>
-          <w:color w:val="FF0000"/>
-        </w:rPr>
-        <w:t>**See if this can be shown George**</w:t>
-      </w:r>
-    </w:p>
-    <w:p>
-      <w:pPr>
-        <w:spacing w:line="240" w:lineRule="auto"/>
-        <w:rPr>
-          <w:rFonts w:ascii="-webkit-standard" w:eastAsia="Times New Roman" w:hAnsi="-webkit-standard" w:cs="Times New Roman"/>
-          <w:color w:val="000000"/>
-          <w:sz w:val="24"/>
-          <w:szCs w:val="24"/>
-        </w:rPr>
-      </w:pPr>
-      <w:r>
-        <w:rPr>
-          <w:rFonts w:ascii="Calibri" w:eastAsia="Times New Roman" w:hAnsi="Calibri" w:cs="Calibri"/>
-          <w:color w:val="000000"/>
-        </w:rPr>
-        <w:lastRenderedPageBreak/>
-        <w:t xml:space="preserve">Amenities: The data contained here would make sense to be included in the accommodation entity, but since listings have more than exactly one amenity, we decided to create a separate simple entity. </w:t>
-      </w:r>
-    </w:p>
-    <w:p>
-      <w:pPr>
-        <w:spacing w:line="240" w:lineRule="auto"/>
-        <w:rPr>
-          <w:rFonts w:ascii="-webkit-standard" w:eastAsia="Times New Roman" w:hAnsi="-webkit-standard" w:cs="Times New Roman"/>
-          <w:color w:val="000000"/>
-          <w:sz w:val="24"/>
-          <w:szCs w:val="24"/>
-        </w:rPr>
-      </w:pPr>
-      <w:r>
-        <w:rPr>
-          <w:rFonts w:ascii="Calibri" w:eastAsia="Times New Roman" w:hAnsi="Calibri" w:cs="Calibri"/>
-          <w:color w:val="000000"/>
-        </w:rPr>
-        <w:t xml:space="preserve">Policy: Similar to the accommodation entity, we grouped together attributes which are unique to the listing (and also describe the same thing, in this case the rules of the listing) into one place. There is again an ‘exactly one’ relationship for the same reasons. One difference is that there are two </w:t>
-      </w:r>
-      <w:r>
-        <w:rPr>
-          <w:rFonts w:ascii="Calibri" w:eastAsia="Times New Roman" w:hAnsi="Calibri" w:cs="Calibri"/>
-          <w:color w:val="0000FF"/>
-        </w:rPr>
-        <w:t>relationship attributes</w:t>
-      </w:r>
-      <w:r>
-        <w:rPr>
-          <w:rFonts w:ascii="Calibri" w:eastAsia="Times New Roman" w:hAnsi="Calibri" w:cs="Calibri"/>
-          <w:color w:val="000000"/>
-        </w:rPr>
-        <w:t xml:space="preserve"> here (interaction and </w:t>
-      </w:r>
-      <w:proofErr w:type="spellStart"/>
-      <w:r>
-        <w:rPr>
-          <w:rFonts w:ascii="Calibri" w:eastAsia="Times New Roman" w:hAnsi="Calibri" w:cs="Calibri"/>
-          <w:color w:val="000000"/>
-        </w:rPr>
-        <w:t>house_rules</w:t>
-      </w:r>
-      <w:proofErr w:type="spellEnd"/>
-      <w:r>
-        <w:rPr>
-          <w:rFonts w:ascii="Calibri" w:eastAsia="Times New Roman" w:hAnsi="Calibri" w:cs="Calibri"/>
-          <w:color w:val="000000"/>
-        </w:rPr>
-        <w:t xml:space="preserve">). We decided to put them here because when looking at the data we saw that the policy was similar in most of the listings, with the exception of these two fields. </w:t>
-      </w:r>
-      <w:r>
-        <w:rPr>
-          <w:rFonts w:ascii="Calibri" w:eastAsia="Times New Roman" w:hAnsi="Calibri" w:cs="Calibri"/>
-          <w:color w:val="FF0000"/>
-        </w:rPr>
-        <w:t>**George show data**</w:t>
-      </w:r>
-    </w:p>
-    <w:p>
-      <w:pPr>
-        <w:spacing w:line="240" w:lineRule="auto"/>
-        <w:rPr>
-          <w:rFonts w:ascii="-webkit-standard" w:eastAsia="Times New Roman" w:hAnsi="-webkit-standard" w:cs="Times New Roman"/>
-          <w:color w:val="000000"/>
-          <w:sz w:val="24"/>
-          <w:szCs w:val="24"/>
-        </w:rPr>
-      </w:pPr>
-      <w:r>
-        <w:rPr>
-          <w:rFonts w:ascii="Calibri" w:eastAsia="Times New Roman" w:hAnsi="Calibri" w:cs="Calibri"/>
-          <w:color w:val="000000"/>
-        </w:rPr>
-        <w:t xml:space="preserve">Description: Once again we grouped together attributes which describe the same aspect of the listing. We made this a weak entity, because a description should not exist on </w:t>
-      </w:r>
-      <w:proofErr w:type="spellStart"/>
-      <w:proofErr w:type="gramStart"/>
-      <w:r>
-        <w:rPr>
-          <w:rFonts w:ascii="Calibri" w:eastAsia="Times New Roman" w:hAnsi="Calibri" w:cs="Calibri"/>
-          <w:color w:val="000000"/>
-        </w:rPr>
-        <w:t>it’s</w:t>
-      </w:r>
-      <w:proofErr w:type="spellEnd"/>
-      <w:proofErr w:type="gramEnd"/>
-      <w:r>
-        <w:rPr>
-          <w:rFonts w:ascii="Calibri" w:eastAsia="Times New Roman" w:hAnsi="Calibri" w:cs="Calibri"/>
-          <w:color w:val="000000"/>
-        </w:rPr>
-        <w:t xml:space="preserve"> own, it should always be paired with a listing.</w:t>
-      </w:r>
-    </w:p>
-    <w:p>
-      <w:pPr>
-        <w:spacing w:line="240" w:lineRule="auto"/>
-        <w:rPr>
-          <w:rFonts w:ascii="-webkit-standard" w:eastAsia="Times New Roman" w:hAnsi="-webkit-standard" w:cs="Times New Roman"/>
-          <w:color w:val="000000"/>
-          <w:sz w:val="24"/>
-          <w:szCs w:val="24"/>
-        </w:rPr>
-      </w:pPr>
-      <w:r>
-        <w:rPr>
-          <w:rFonts w:ascii="Calibri" w:eastAsia="Times New Roman" w:hAnsi="Calibri" w:cs="Calibri"/>
-          <w:color w:val="000000"/>
-        </w:rPr>
-        <w:t>Review and Reviewer:  We decided to go with a ternary relation here between review-reviewer-listing. This is because they will always be used together: A review is given by a reviewer for a listing. The attributes we assigned to each entity are self-explanatory and there is an ‘exactly one” relation for review because that has to be unique to the listing-reviewer. There are ‘many to many’ relations for both listing and reviewer because a listing can have many reviews from different reviewers, and a reviewer can leave many reviews for different listings.</w:t>
-      </w:r>
-    </w:p>
-    <w:p>
-      <w:pPr>
-        <w:spacing w:line="240" w:lineRule="auto"/>
-        <w:rPr>
-          <w:rFonts w:ascii="-webkit-standard" w:eastAsia="Times New Roman" w:hAnsi="-webkit-standard" w:cs="Times New Roman"/>
-          <w:color w:val="000000"/>
-          <w:sz w:val="24"/>
-          <w:szCs w:val="24"/>
-        </w:rPr>
-      </w:pPr>
-      <w:r>
-        <w:rPr>
-          <w:rFonts w:ascii="Calibri" w:eastAsia="Times New Roman" w:hAnsi="Calibri" w:cs="Calibri"/>
-          <w:color w:val="000000"/>
-        </w:rPr>
-        <w:t>Host: The host entity has all the attributes which describe a host. There is an “exactly one” relation from listing, because a listing should have exactly one host (we are not allowing multiple host to manage the same listing, same as Airbnb does in real life). The host has an ‘at least’ relation with listing because it makes no sense to be a host when you have no listing to manage.</w:t>
-      </w:r>
-    </w:p>
-    <w:p>
-      <w:pPr>
-        <w:spacing w:line="240" w:lineRule="auto"/>
-        <w:rPr>
-          <w:rFonts w:ascii="-webkit-standard" w:eastAsia="Times New Roman" w:hAnsi="-webkit-standard" w:cs="Times New Roman"/>
-          <w:color w:val="000000"/>
-          <w:sz w:val="24"/>
-          <w:szCs w:val="24"/>
-        </w:rPr>
-      </w:pPr>
-      <w:r>
-        <w:rPr>
-          <w:rFonts w:ascii="Calibri" w:eastAsia="Times New Roman" w:hAnsi="Calibri" w:cs="Calibri"/>
-          <w:color w:val="FF0000"/>
-        </w:rPr>
         <w:t>**Maybe remove this**Note: We thought about having a User entity which split into Reviewer and Host by a “Is a” relation, because from a logical point of view it could make sense. But since reviewer and host did not share any similar attributes (apart for name and id), we decided to not do this, as it would unnecessarily increase the complexity of the schema.</w:t>
       </w:r>
-    </w:p>
-    <w:p>
-      <w:pPr>
-        <w:spacing w:line="240" w:lineRule="auto"/>
-        <w:rPr>
-          <w:rFonts w:ascii="-webkit-standard" w:eastAsia="Times New Roman" w:hAnsi="-webkit-standard" w:cs="Times New Roman"/>
-          <w:color w:val="000000"/>
-          <w:sz w:val="24"/>
-          <w:szCs w:val="24"/>
-        </w:rPr>
-      </w:pPr>
-      <w:r>
-        <w:rPr>
-          <w:rFonts w:ascii="Calibri" w:eastAsia="Times New Roman" w:hAnsi="Calibri" w:cs="Calibri"/>
-          <w:color w:val="FF0000"/>
-        </w:rPr>
-        <w:t>Verification: **Why did we split this from host? I don’t remember**</w:t>
-      </w:r>
-    </w:p>
-    <w:p>
-      <w:pPr>
-        <w:spacing w:line="240" w:lineRule="auto"/>
-        <w:rPr>
-          <w:rFonts w:ascii="-webkit-standard" w:eastAsia="Times New Roman" w:hAnsi="-webkit-standard" w:cs="Times New Roman"/>
-          <w:color w:val="000000"/>
-          <w:sz w:val="24"/>
-          <w:szCs w:val="24"/>
-        </w:rPr>
-      </w:pPr>
-      <w:r>
-        <w:rPr>
-          <w:rFonts w:ascii="Calibri" w:eastAsia="Times New Roman" w:hAnsi="Calibri" w:cs="Calibri"/>
-          <w:color w:val="000000"/>
-        </w:rPr>
-        <w:t>Pricing: For the exact same reasons as with description we decided do have a weak entity of similar data here.</w:t>
-      </w:r>
-    </w:p>
-    <w:p>
-      <w:pPr>
-        <w:spacing w:line="240" w:lineRule="auto"/>
-        <w:rPr>
-          <w:rFonts w:ascii="-webkit-standard" w:eastAsia="Times New Roman" w:hAnsi="-webkit-standard" w:cs="Times New Roman"/>
-          <w:color w:val="000000"/>
-          <w:sz w:val="24"/>
-          <w:szCs w:val="24"/>
-        </w:rPr>
-      </w:pPr>
-      <w:r>
-        <w:rPr>
-          <w:rFonts w:ascii="Calibri" w:eastAsia="Times New Roman" w:hAnsi="Calibri" w:cs="Calibri"/>
-          <w:color w:val="000000"/>
-        </w:rPr>
-        <w:t xml:space="preserve">Country, City, Neighborhood: Here we are using the logic that a Country can have multiple Cities, and each City can have multiple Neighborhoods. City and Neighborhood are weak entities to the ones above them because, for example, there can be no city which has no country. Finally, we ‘connect’ the most descriptive of the three (Neighborhood) with Listing with an ‘exactly one’ relation, because each listing is located at exactly one neighborhood. The attributes of country, city and neighborhood are reused for different instances of listings, the ones that change (latitude and longitude), we put inside the relationship, as to be able to keep the property of reusability. </w:t>
-      </w:r>
-    </w:p>
-    <w:p>
-      <w:pPr>
-        <w:spacing w:after="240" w:line="240" w:lineRule="auto"/>
-        <w:rPr>
-          <w:rFonts w:ascii="Times New Roman" w:eastAsia="Times New Roman" w:hAnsi="Times New Roman" w:cs="Times New Roman"/>
-          <w:sz w:val="24"/>
-          <w:szCs w:val="24"/>
-        </w:rPr>
-      </w:pPr>
     </w:p>
     <w:p/>
     <w:sectPr>
@@ -635,6 +700,7 @@
     <w:lsdException w:name="HTML Sample" w:semiHidden="1" w:unhideWhenUsed="1"/>
     <w:lsdException w:name="HTML Typewriter" w:semiHidden="1" w:unhideWhenUsed="1"/>
     <w:lsdException w:name="HTML Variable" w:semiHidden="1" w:unhideWhenUsed="1"/>
+    <w:lsdException w:name="Normal Table" w:semiHidden="1" w:unhideWhenUsed="1"/>
     <w:lsdException w:name="annotation subject" w:semiHidden="1" w:unhideWhenUsed="1"/>
     <w:lsdException w:name="No List" w:semiHidden="1" w:unhideWhenUsed="1"/>
     <w:lsdException w:name="Outline List 1" w:semiHidden="1" w:unhideWhenUsed="1"/>
@@ -681,8 +747,10 @@
     <w:lsdException w:name="Table Subtle 2" w:semiHidden="1" w:unhideWhenUsed="1"/>
     <w:lsdException w:name="Table Web 1" w:semiHidden="1" w:unhideWhenUsed="1"/>
     <w:lsdException w:name="Table Web 2" w:semiHidden="1" w:unhideWhenUsed="1"/>
+    <w:lsdException w:name="Table Web 3" w:semiHidden="1" w:unhideWhenUsed="1"/>
     <w:lsdException w:name="Balloon Text" w:semiHidden="1" w:unhideWhenUsed="1"/>
     <w:lsdException w:name="Table Grid" w:uiPriority="39"/>
+    <w:lsdException w:name="Table Theme" w:semiHidden="1" w:unhideWhenUsed="1"/>
     <w:lsdException w:name="Placeholder Text" w:semiHidden="1"/>
     <w:lsdException w:name="No Spacing" w:uiPriority="1" w:qFormat="1"/>
     <w:lsdException w:name="Light Shading" w:uiPriority="60"/>

</xml_diff>